<commit_message>
update dom manipulation and add events
</commit_message>
<xml_diff>
--- a/dom manipulation.docx
+++ b/dom manipulation.docx
@@ -27,9 +27,11 @@
           <w:numId w:val="1"/>
         </w:numPr>
       </w:pPr>
+      <w:proofErr w:type="spellStart"/>
       <w:r>
         <w:t>Element.innerHtml</w:t>
       </w:r>
+      <w:proofErr w:type="spellEnd"/>
     </w:p>
     <w:p>
       <w:pPr>
@@ -39,8 +41,18 @@
           <w:numId w:val="1"/>
         </w:numPr>
       </w:pPr>
-      <w:r>
-        <w:t>Element.style.&lt;property&gt;</w:t>
+      <w:proofErr w:type="spellStart"/>
+      <w:proofErr w:type="gramStart"/>
+      <w:r>
+        <w:t>Element.style</w:t>
+      </w:r>
+      <w:proofErr w:type="spellEnd"/>
+      <w:r>
+        <w:t>.&lt;</w:t>
+      </w:r>
+      <w:proofErr w:type="gramEnd"/>
+      <w:r>
+        <w:t>property&gt;</w:t>
       </w:r>
     </w:p>
     <w:p>
@@ -51,8 +63,13 @@
           <w:numId w:val="1"/>
         </w:numPr>
       </w:pPr>
-      <w:r>
-        <w:t>Element.setAttribute()</w:t>
+      <w:proofErr w:type="spellStart"/>
+      <w:r>
+        <w:t>Element.setAttribute</w:t>
+      </w:r>
+      <w:proofErr w:type="spellEnd"/>
+      <w:r>
+        <w:t>()</w:t>
       </w:r>
     </w:p>
     <w:p>
@@ -63,9 +80,11 @@
           <w:numId w:val="1"/>
         </w:numPr>
       </w:pPr>
+      <w:proofErr w:type="spellStart"/>
       <w:r>
         <w:t>Element.getAttribute</w:t>
       </w:r>
+      <w:proofErr w:type="spellEnd"/>
     </w:p>
     <w:p>
       <w:pPr>
@@ -75,9 +94,11 @@
           <w:numId w:val="1"/>
         </w:numPr>
       </w:pPr>
+      <w:proofErr w:type="spellStart"/>
       <w:r>
         <w:t>Element.setAttribute</w:t>
       </w:r>
+      <w:proofErr w:type="spellEnd"/>
     </w:p>
     <w:p>
       <w:pPr>
@@ -87,9 +108,11 @@
           <w:numId w:val="1"/>
         </w:numPr>
       </w:pPr>
+      <w:proofErr w:type="spellStart"/>
       <w:r>
         <w:t>Element.removeAttribute</w:t>
       </w:r>
+      <w:proofErr w:type="spellEnd"/>
     </w:p>
     <w:p>
       <w:pPr>
@@ -99,9 +122,11 @@
           <w:numId w:val="1"/>
         </w:numPr>
       </w:pPr>
+      <w:proofErr w:type="spellStart"/>
       <w:r>
         <w:t>Element.classList</w:t>
       </w:r>
+      <w:proofErr w:type="spellEnd"/>
     </w:p>
     <w:p>
       <w:pPr>
@@ -111,8 +136,18 @@
           <w:numId w:val="1"/>
         </w:numPr>
       </w:pPr>
-      <w:r>
-        <w:t>Element.classList.add()</w:t>
+      <w:proofErr w:type="spellStart"/>
+      <w:proofErr w:type="gramStart"/>
+      <w:r>
+        <w:t>Element.classList.add</w:t>
+      </w:r>
+      <w:proofErr w:type="spellEnd"/>
+      <w:r>
+        <w:t>(</w:t>
+      </w:r>
+      <w:proofErr w:type="gramEnd"/>
+      <w:r>
+        <w:t>)</w:t>
       </w:r>
     </w:p>
     <w:p>
@@ -123,8 +158,15 @@
           <w:numId w:val="1"/>
         </w:numPr>
       </w:pPr>
-      <w:r>
-        <w:t>Element.classList.remove()</w:t>
+      <w:proofErr w:type="spellStart"/>
+      <w:proofErr w:type="gramStart"/>
+      <w:r>
+        <w:t>Element.classList.remove</w:t>
+      </w:r>
+      <w:proofErr w:type="spellEnd"/>
+      <w:proofErr w:type="gramEnd"/>
+      <w:r>
+        <w:t>()</w:t>
       </w:r>
     </w:p>
     <w:p>
@@ -135,8 +177,15 @@
           <w:numId w:val="1"/>
         </w:numPr>
       </w:pPr>
-      <w:r>
-        <w:t>Element.classList.toogle()</w:t>
+      <w:proofErr w:type="spellStart"/>
+      <w:proofErr w:type="gramStart"/>
+      <w:r>
+        <w:t>Element.classList.toogle</w:t>
+      </w:r>
+      <w:proofErr w:type="spellEnd"/>
+      <w:proofErr w:type="gramEnd"/>
+      <w:r>
+        <w:t>()</w:t>
       </w:r>
     </w:p>
     <w:p>
@@ -147,8 +196,15 @@
           <w:numId w:val="1"/>
         </w:numPr>
       </w:pPr>
-      <w:r>
-        <w:t>Element.classList.item()</w:t>
+      <w:proofErr w:type="spellStart"/>
+      <w:proofErr w:type="gramStart"/>
+      <w:r>
+        <w:t>Element.classList.item</w:t>
+      </w:r>
+      <w:proofErr w:type="spellEnd"/>
+      <w:proofErr w:type="gramEnd"/>
+      <w:r>
+        <w:t>()</w:t>
       </w:r>
     </w:p>
     <w:p>
@@ -159,8 +215,15 @@
           <w:numId w:val="1"/>
         </w:numPr>
       </w:pPr>
-      <w:r>
-        <w:t>Element.classList.contains()</w:t>
+      <w:proofErr w:type="spellStart"/>
+      <w:proofErr w:type="gramStart"/>
+      <w:r>
+        <w:t>Element.classList.contains</w:t>
+      </w:r>
+      <w:proofErr w:type="spellEnd"/>
+      <w:proofErr w:type="gramEnd"/>
+      <w:r>
+        <w:t>()</w:t>
       </w:r>
     </w:p>
     <w:p>
@@ -171,8 +234,15 @@
           <w:numId w:val="1"/>
         </w:numPr>
       </w:pPr>
-      <w:r>
-        <w:t>Element.classList.replace()</w:t>
+      <w:proofErr w:type="spellStart"/>
+      <w:proofErr w:type="gramStart"/>
+      <w:r>
+        <w:t>Element.classList.replace</w:t>
+      </w:r>
+      <w:proofErr w:type="spellEnd"/>
+      <w:proofErr w:type="gramEnd"/>
+      <w:r>
+        <w:t>()</w:t>
       </w:r>
     </w:p>
     <w:p>
@@ -195,8 +265,154 @@
           <w:numId w:val="1"/>
         </w:numPr>
       </w:pPr>
+      <w:proofErr w:type="gramStart"/>
       <w:r>
         <w:t>Manipulasi  node</w:t>
+      </w:r>
+      <w:proofErr w:type="gramEnd"/>
+    </w:p>
+    <w:p>
+      <w:pPr>
+        <w:pStyle w:val="ListParagraph"/>
+        <w:numPr>
+          <w:ilvl w:val="1"/>
+          <w:numId w:val="1"/>
+        </w:numPr>
+      </w:pPr>
+      <w:proofErr w:type="spellStart"/>
+      <w:r>
+        <w:t>Document.createElement</w:t>
+      </w:r>
+      <w:proofErr w:type="spellEnd"/>
+      <w:r>
+        <w:t>()</w:t>
+      </w:r>
+    </w:p>
+    <w:p>
+      <w:pPr>
+        <w:pStyle w:val="ListParagraph"/>
+        <w:numPr>
+          <w:ilvl w:val="1"/>
+          <w:numId w:val="1"/>
+        </w:numPr>
+      </w:pPr>
+      <w:proofErr w:type="spellStart"/>
+      <w:r>
+        <w:t>Document.creatTextNode</w:t>
+      </w:r>
+      <w:proofErr w:type="spellEnd"/>
+      <w:r>
+        <w:t>()</w:t>
+      </w:r>
+    </w:p>
+    <w:p>
+      <w:pPr>
+        <w:pStyle w:val="ListParagraph"/>
+        <w:numPr>
+          <w:ilvl w:val="1"/>
+          <w:numId w:val="1"/>
+        </w:numPr>
+      </w:pPr>
+      <w:proofErr w:type="spellStart"/>
+      <w:r>
+        <w:t>Node.appendChild</w:t>
+      </w:r>
+      <w:proofErr w:type="spellEnd"/>
+      <w:r>
+        <w:t>()</w:t>
+      </w:r>
+    </w:p>
+    <w:p>
+      <w:pPr>
+        <w:pStyle w:val="ListParagraph"/>
+        <w:numPr>
+          <w:ilvl w:val="1"/>
+          <w:numId w:val="1"/>
+        </w:numPr>
+      </w:pPr>
+      <w:proofErr w:type="spellStart"/>
+      <w:r>
+        <w:t>Node.insertBefore</w:t>
+      </w:r>
+      <w:proofErr w:type="spellEnd"/>
+      <w:r>
+        <w:t>()</w:t>
+      </w:r>
+    </w:p>
+    <w:p>
+      <w:pPr>
+        <w:pStyle w:val="ListParagraph"/>
+        <w:numPr>
+          <w:ilvl w:val="1"/>
+          <w:numId w:val="1"/>
+        </w:numPr>
+      </w:pPr>
+      <w:proofErr w:type="spellStart"/>
+      <w:r>
+        <w:t>parentNode.removeChild</w:t>
+      </w:r>
+      <w:proofErr w:type="spellEnd"/>
+      <w:r>
+        <w:t>()</w:t>
+      </w:r>
+    </w:p>
+    <w:p>
+      <w:pPr>
+        <w:pStyle w:val="ListParagraph"/>
+        <w:numPr>
+          <w:ilvl w:val="1"/>
+          <w:numId w:val="1"/>
+        </w:numPr>
+      </w:pPr>
+      <w:proofErr w:type="spellStart"/>
+      <w:r>
+        <w:t>parentNode.replaceChild</w:t>
+      </w:r>
+      <w:proofErr w:type="spellEnd"/>
+      <w:r>
+        <w:t>()</w:t>
+      </w:r>
+    </w:p>
+    <w:p>
+      <w:pPr>
+        <w:jc w:val="center"/>
+      </w:pPr>
+      <w:r>
+        <w:drawing>
+          <wp:inline distT="0" distB="0" distL="0" distR="0" wp14:anchorId="7FE355A9" wp14:editId="7583CF50">
+            <wp:extent cx="2660650" cy="2101406"/>
+            <wp:effectExtent l="0" t="0" r="6350" b="0"/>
+            <wp:docPr id="1" name="Picture 1"/>
+            <wp:cNvGraphicFramePr>
+              <a:graphicFrameLocks xmlns:a="http://schemas.openxmlformats.org/drawingml/2006/main" noChangeAspect="1"/>
+            </wp:cNvGraphicFramePr>
+            <a:graphic xmlns:a="http://schemas.openxmlformats.org/drawingml/2006/main">
+              <a:graphicData uri="http://schemas.openxmlformats.org/drawingml/2006/picture">
+                <pic:pic xmlns:pic="http://schemas.openxmlformats.org/drawingml/2006/picture">
+                  <pic:nvPicPr>
+                    <pic:cNvPr id="1" name=""/>
+                    <pic:cNvPicPr/>
+                  </pic:nvPicPr>
+                  <pic:blipFill>
+                    <a:blip r:embed="rId5"/>
+                    <a:stretch>
+                      <a:fillRect/>
+                    </a:stretch>
+                  </pic:blipFill>
+                  <pic:spPr>
+                    <a:xfrm>
+                      <a:off x="0" y="0"/>
+                      <a:ext cx="2674356" cy="2112231"/>
+                    </a:xfrm>
+                    <a:prstGeom prst="rect">
+                      <a:avLst/>
+                    </a:prstGeom>
+                  </pic:spPr>
+                </pic:pic>
+              </a:graphicData>
+            </a:graphic>
+          </wp:inline>
+        </w:drawing>
       </w:r>
     </w:p>
     <w:sectPr>

</xml_diff>